<commit_message>
added ML as tools
</commit_message>
<xml_diff>
--- a/Proposal/Final Project Proposal.docx
+++ b/Proposal/Final Project Proposal.docx
@@ -97,16 +97,8 @@
         <w:rPr>
           <w:lang w:val="en-US"/>
         </w:rPr>
-        <w:t xml:space="preserve">Caitlan </w:t>
-      </w:r>
-      <w:proofErr w:type="spellStart"/>
-      <w:r>
-        <w:rPr>
-          <w:lang w:val="en-US"/>
-        </w:rPr>
-        <w:t>Beachey</w:t>
-      </w:r>
-      <w:proofErr w:type="spellEnd"/>
+        <w:t>Caitlan Beachey</w:t>
+      </w:r>
     </w:p>
     <w:p>
       <w:pPr>
@@ -141,16 +133,8 @@
         <w:rPr>
           <w:lang w:val="en-US"/>
         </w:rPr>
-        <w:t xml:space="preserve">Hillary </w:t>
-      </w:r>
-      <w:proofErr w:type="spellStart"/>
-      <w:r>
-        <w:rPr>
-          <w:lang w:val="en-US"/>
-        </w:rPr>
-        <w:t>Mandich</w:t>
-      </w:r>
-      <w:proofErr w:type="spellEnd"/>
+        <w:t>Hillary Mandich</w:t>
+      </w:r>
     </w:p>
     <w:p>
       <w:pPr>
@@ -167,16 +151,8 @@
         <w:rPr>
           <w:lang w:val="en-US"/>
         </w:rPr>
-        <w:t xml:space="preserve">Kapil </w:t>
-      </w:r>
-      <w:proofErr w:type="spellStart"/>
-      <w:r>
-        <w:rPr>
-          <w:lang w:val="en-US"/>
-        </w:rPr>
-        <w:t>Pundhir</w:t>
-      </w:r>
-      <w:proofErr w:type="spellEnd"/>
+        <w:t>Kapil Pundhir</w:t>
+      </w:r>
     </w:p>
     <w:p>
       <w:pPr>
@@ -219,7 +195,7 @@
         <w:rPr>
           <w:lang w:val="en-US"/>
         </w:rPr>
-        <w:t>Tableau Desktop &amp; Public - Dashboard</w:t>
+        <w:t>Machine Learning - Models</w:t>
       </w:r>
     </w:p>
     <w:p>
@@ -237,7 +213,7 @@
         <w:rPr>
           <w:lang w:val="en-US"/>
         </w:rPr>
-        <w:t>PostgreSQL - Database</w:t>
+        <w:t>Tableau Desktop &amp; Public - Dashboard</w:t>
       </w:r>
     </w:p>
     <w:p>
@@ -255,7 +231,7 @@
         <w:rPr>
           <w:lang w:val="en-US"/>
         </w:rPr>
-        <w:t>Matplotlib – Visuals for Models</w:t>
+        <w:t>PostgreSQL - Database</w:t>
       </w:r>
     </w:p>
     <w:p>
@@ -273,7 +249,7 @@
         <w:rPr>
           <w:lang w:val="en-US"/>
         </w:rPr>
-        <w:t>Seaborn – Visuals for Models</w:t>
+        <w:t>Matplotlib – Visuals for Models</w:t>
       </w:r>
     </w:p>
     <w:p>
@@ -287,19 +263,29 @@
           <w:lang w:val="en-US"/>
         </w:rPr>
       </w:pPr>
-      <w:proofErr w:type="gramStart"/>
-      <w:r>
-        <w:rPr>
-          <w:lang w:val="en-US"/>
-        </w:rPr>
-        <w:t>Pandas  -</w:t>
-      </w:r>
-      <w:proofErr w:type="gramEnd"/>
-      <w:r>
-        <w:rPr>
-          <w:lang w:val="en-US"/>
-        </w:rPr>
-        <w:t xml:space="preserve"> Data Transformation &amp; Cleaning</w:t>
+      <w:r>
+        <w:rPr>
+          <w:lang w:val="en-US"/>
+        </w:rPr>
+        <w:t>Seaborn – Visuals for Models</w:t>
+      </w:r>
+    </w:p>
+    <w:p>
+      <w:pPr>
+        <w:pStyle w:val="ListParagraph"/>
+        <w:numPr>
+          <w:ilvl w:val="0"/>
+          <w:numId w:val="2"/>
+        </w:numPr>
+        <w:rPr>
+          <w:lang w:val="en-US"/>
+        </w:rPr>
+      </w:pPr>
+      <w:r>
+        <w:rPr>
+          <w:lang w:val="en-US"/>
+        </w:rPr>
+        <w:t>Pandas  - Data Transformation &amp; Cleaning</w:t>
       </w:r>
     </w:p>
     <w:p>
@@ -489,28 +475,28 @@
         <w:rPr>
           <w:lang w:val="en-US"/>
         </w:rPr>
+        <w:t>Model Visualizations Ideas</w:t>
+      </w:r>
+    </w:p>
+    <w:p>
+      <w:pPr>
+        <w:rPr>
+          <w:lang w:val="en-US"/>
+        </w:rPr>
+      </w:pPr>
+    </w:p>
+    <w:p>
+      <w:pPr>
+        <w:rPr>
+          <w:lang w:val="en-US"/>
+        </w:rPr>
+      </w:pPr>
+      <w:r>
+        <w:rPr>
+          <w:noProof/>
+          <w:lang w:val="en-US"/>
+        </w:rPr>
         <w:lastRenderedPageBreak/>
-        <w:t>Model Visualizations Ideas</w:t>
-      </w:r>
-    </w:p>
-    <w:p>
-      <w:pPr>
-        <w:rPr>
-          <w:lang w:val="en-US"/>
-        </w:rPr>
-      </w:pPr>
-    </w:p>
-    <w:p>
-      <w:pPr>
-        <w:rPr>
-          <w:lang w:val="en-US"/>
-        </w:rPr>
-      </w:pPr>
-      <w:r>
-        <w:rPr>
-          <w:noProof/>
-          <w:lang w:val="en-US"/>
-        </w:rPr>
         <w:drawing>
           <wp:inline distT="0" distB="0" distL="0" distR="0" wp14:anchorId="1A3B78A7" wp14:editId="2BBB96A1">
             <wp:extent cx="5943600" cy="4693920"/>
@@ -1163,6 +1149,7 @@
     <w:lsdException w:name="HTML Sample" w:semiHidden="1" w:unhideWhenUsed="1"/>
     <w:lsdException w:name="HTML Typewriter" w:semiHidden="1" w:unhideWhenUsed="1"/>
     <w:lsdException w:name="HTML Variable" w:semiHidden="1" w:unhideWhenUsed="1"/>
+    <w:lsdException w:name="Normal Table" w:semiHidden="1" w:unhideWhenUsed="1"/>
     <w:lsdException w:name="annotation subject" w:semiHidden="1" w:unhideWhenUsed="1"/>
     <w:lsdException w:name="No List" w:semiHidden="1" w:unhideWhenUsed="1"/>
     <w:lsdException w:name="Outline List 1" w:semiHidden="1" w:unhideWhenUsed="1"/>
@@ -1209,8 +1196,10 @@
     <w:lsdException w:name="Table Subtle 2" w:semiHidden="1" w:unhideWhenUsed="1"/>
     <w:lsdException w:name="Table Web 1" w:semiHidden="1" w:unhideWhenUsed="1"/>
     <w:lsdException w:name="Table Web 2" w:semiHidden="1" w:unhideWhenUsed="1"/>
+    <w:lsdException w:name="Table Web 3" w:semiHidden="1" w:unhideWhenUsed="1"/>
     <w:lsdException w:name="Balloon Text" w:semiHidden="1" w:unhideWhenUsed="1"/>
     <w:lsdException w:name="Table Grid" w:uiPriority="39"/>
+    <w:lsdException w:name="Table Theme" w:semiHidden="1" w:unhideWhenUsed="1"/>
     <w:lsdException w:name="Placeholder Text" w:semiHidden="1"/>
     <w:lsdException w:name="No Spacing" w:uiPriority="1" w:qFormat="1"/>
     <w:lsdException w:name="Light Shading" w:uiPriority="60"/>

</xml_diff>